<commit_message>
Update 2 - 11-12-2023
</commit_message>
<xml_diff>
--- a/A_Task2_SectionA_Template.docx
+++ b/A_Task2_SectionA_Template.docx
@@ -1070,13 +1070,7 @@
         </w:numPr>
       </w:pPr>
       <w:r>
-        <w:t xml:space="preserve">After the initial </w:t>
-      </w:r>
-      <w:r>
-        <w:t>appointment</w:t>
-      </w:r>
-      <w:r>
-        <w:t xml:space="preserve"> is finished the customer would then be able to request a follow up visit. Whether it pertain to the issue for the current visit or a new issue entirely.</w:t>
+        <w:t>After the initial appointment is finished the customer would then be able to request a follow up visit. Whether it pertain to the issue for the current visit or a new issue entirely.</w:t>
       </w:r>
     </w:p>
     <w:p>
@@ -1653,6 +1647,89 @@
           <w:numId w:val="9"/>
         </w:numPr>
       </w:pPr>
+      <w:r>
+        <w:t>Once the Deployment phase is fully completed, the Maintenance cycle takes over.</w:t>
+      </w:r>
+    </w:p>
+    <w:p>
+      <w:pPr>
+        <w:pStyle w:val="ListParagraph"/>
+        <w:numPr>
+          <w:ilvl w:val="1"/>
+          <w:numId w:val="9"/>
+        </w:numPr>
+      </w:pPr>
+      <w:r>
+        <w:t>The Maintenance cycle mainly consists of taking care and managing any issues that arises once the clients take over the completed program.</w:t>
+      </w:r>
+    </w:p>
+    <w:p>
+      <w:pPr>
+        <w:pStyle w:val="ListParagraph"/>
+        <w:numPr>
+          <w:ilvl w:val="1"/>
+          <w:numId w:val="9"/>
+        </w:numPr>
+      </w:pPr>
+      <w:r>
+        <w:t>Issues can range from inputs not registering to crashes on newer operating systems.</w:t>
+      </w:r>
+    </w:p>
+    <w:p>
+      <w:pPr>
+        <w:pStyle w:val="ListParagraph"/>
+        <w:numPr>
+          <w:ilvl w:val="1"/>
+          <w:numId w:val="9"/>
+        </w:numPr>
+      </w:pPr>
+      <w:r>
+        <w:t>There will be a point in different types of cycles where once maintenance ends there will be a retirement cycle.</w:t>
+      </w:r>
+    </w:p>
+    <w:p>
+      <w:pPr>
+        <w:pStyle w:val="ListParagraph"/>
+        <w:numPr>
+          <w:ilvl w:val="2"/>
+          <w:numId w:val="9"/>
+        </w:numPr>
+      </w:pPr>
+      <w:r>
+        <w:t>Since this application does not rely on any sort of cloud infrastructure or the hosting capabilities of another company, this step relies mainly on the client themselves.</w:t>
+      </w:r>
+    </w:p>
+    <w:p>
+      <w:pPr>
+        <w:pStyle w:val="ListParagraph"/>
+        <w:numPr>
+          <w:ilvl w:val="2"/>
+          <w:numId w:val="9"/>
+        </w:numPr>
+      </w:pPr>
+      <w:r>
+        <w:t>Once the client decides it Is time to move onto something better or that fulfills their new requirements will the process start over once again.</w:t>
+      </w:r>
+    </w:p>
+    <w:p>
+      <w:pPr>
+        <w:ind w:left="2340"/>
+      </w:pPr>
+    </w:p>
+    <w:p>
+      <w:pPr>
+        <w:ind w:left="2340"/>
+      </w:pPr>
+    </w:p>
+    <w:p>
+      <w:pPr>
+        <w:ind w:left="2340"/>
+      </w:pPr>
+    </w:p>
+    <w:p>
+      <w:pPr>
+        <w:ind w:left="2340"/>
+      </w:pPr>
     </w:p>
     <w:p>
       <w:pPr>
@@ -1673,6 +1750,7 @@
           <w:b/>
           <w:color w:val="auto"/>
         </w:rPr>
+        <w:lastRenderedPageBreak/>
         <w:t>Deliverables</w:t>
       </w:r>
     </w:p>
@@ -1681,20 +1759,7 @@
         <w:ind w:firstLine="720"/>
       </w:pPr>
       <w:r>
-        <w:t>Provide information about what deliverables are related to your SDLC method. List and describe those deliverables. Also, include examples to help clarify what specific type of artifacts will qualify.</w:t>
-      </w:r>
-    </w:p>
-    <w:p>
-      <w:r>
-        <w:t>For example:</w:t>
-      </w:r>
-    </w:p>
-    <w:p>
-      <w:pPr>
-        <w:ind w:firstLine="720"/>
-      </w:pPr>
-      <w:r>
-        <w:t xml:space="preserve">There are 2 types of deliverables that are associated with the Waterfall SDLC that the customer has requested. They are project and product deliverables. </w:t>
+        <w:t>We will be having two different types of deliverables for this project. An internal deliverable which will have employees show certain aspects and designs to higher up. The other is external deliverables which will be designs, mockups, and test results to be shown to the client.</w:t>
       </w:r>
     </w:p>
     <w:p>
@@ -1710,12 +1775,19 @@
           <w:b/>
           <w:color w:val="auto"/>
         </w:rPr>
-        <w:t>Project Deliverables</w:t>
-      </w:r>
-    </w:p>
-    <w:p>
-      <w:r>
-        <w:t xml:space="preserve">These consist of items that are part of the Project Manager’s realm of responsibilities. </w:t>
+        <w:t>Internal</w:t>
+      </w:r>
+      <w:r>
+        <w:rPr>
+          <w:b/>
+          <w:color w:val="auto"/>
+        </w:rPr>
+        <w:t xml:space="preserve"> Deliverables</w:t>
+      </w:r>
+    </w:p>
+    <w:p>
+      <w:r>
+        <w:t>These are the deliverables only to be seen within the programming company.</w:t>
       </w:r>
     </w:p>
     <w:p>
@@ -1727,7 +1799,7 @@
         </w:numPr>
       </w:pPr>
       <w:r>
-        <w:t>Project Schedule</w:t>
+        <w:t>Internal Timeline</w:t>
       </w:r>
     </w:p>
     <w:p>
@@ -1739,10 +1811,7 @@
         </w:numPr>
       </w:pPr>
       <w:r>
-        <w:t>When and what will be worked</w:t>
-      </w:r>
-      <w:r>
-        <w:t>…</w:t>
+        <w:t>When a project goal will be hit and when testing of each phase will be completed.</w:t>
       </w:r>
     </w:p>
     <w:p>
@@ -1754,7 +1823,10 @@
         </w:numPr>
       </w:pPr>
       <w:r>
-        <w:t>Test Plans</w:t>
+        <w:t>Tes</w:t>
+      </w:r>
+      <w:r>
+        <w:t>ting methodologies for each phase.</w:t>
       </w:r>
     </w:p>
     <w:p>
@@ -1765,14 +1837,25 @@
           <w:numId w:val="3"/>
         </w:numPr>
       </w:pPr>
-      <w:r>
-        <w:t>Th</w:t>
-      </w:r>
-      <w:r>
-        <w:t>e testing steps that the customer uses to perform validation</w:t>
-      </w:r>
-      <w:r>
-        <w:t>…</w:t>
+      <w:proofErr w:type="gramStart"/>
+      <w:r>
+        <w:t>i.e.</w:t>
+      </w:r>
+      <w:proofErr w:type="gramEnd"/>
+      <w:r>
+        <w:t xml:space="preserve"> White box testing, black box testing, grey box testing.</w:t>
+      </w:r>
+    </w:p>
+    <w:p>
+      <w:pPr>
+        <w:pStyle w:val="ListParagraph"/>
+        <w:numPr>
+          <w:ilvl w:val="1"/>
+          <w:numId w:val="3"/>
+        </w:numPr>
+      </w:pPr>
+      <w:r>
+        <w:t>Once the methodologies are confirmed who and from where will they conduct the testing.</w:t>
       </w:r>
     </w:p>
     <w:p>
@@ -1784,19 +1867,57 @@
         </w:numPr>
       </w:pPr>
       <w:r>
-        <w:t>Requirements Traceability Matrix (RTM)</w:t>
-      </w:r>
-      <w:r>
-        <w:t xml:space="preserve"> …</w:t>
-      </w:r>
-      <w:proofErr w:type="spellStart"/>
-      <w:r>
-        <w:t>etc</w:t>
-      </w:r>
-      <w:proofErr w:type="spellEnd"/>
-      <w:r>
-        <w:t>…</w:t>
-      </w:r>
+        <w:t>Presentable results of tests to be diagnosed.</w:t>
+      </w:r>
+    </w:p>
+    <w:p>
+      <w:pPr>
+        <w:pStyle w:val="ListParagraph"/>
+        <w:numPr>
+          <w:ilvl w:val="1"/>
+          <w:numId w:val="3"/>
+        </w:numPr>
+      </w:pPr>
+      <w:r>
+        <w:t>Once diagnosed there will be an opportunity to present the findings to the clients.</w:t>
+      </w:r>
+    </w:p>
+    <w:p>
+      <w:pPr>
+        <w:pStyle w:val="ListParagraph"/>
+        <w:numPr>
+          <w:ilvl w:val="0"/>
+          <w:numId w:val="3"/>
+        </w:numPr>
+      </w:pPr>
+      <w:r>
+        <w:t>Communication Updates</w:t>
+      </w:r>
+    </w:p>
+    <w:p>
+      <w:pPr>
+        <w:pStyle w:val="ListParagraph"/>
+        <w:numPr>
+          <w:ilvl w:val="1"/>
+          <w:numId w:val="3"/>
+        </w:numPr>
+      </w:pPr>
+      <w:r>
+        <w:t xml:space="preserve">These don’t necessarily have to be full </w:t>
+      </w:r>
+      <w:proofErr w:type="gramStart"/>
+      <w:r>
+        <w:t>in depth</w:t>
+      </w:r>
+      <w:proofErr w:type="gramEnd"/>
+      <w:r>
+        <w:t xml:space="preserve"> documentations but at the very least need to communicate where progress is currently at in the given phase of development.</w:t>
+      </w:r>
+    </w:p>
+    <w:p>
+      <w:pPr>
+        <w:pStyle w:val="ListParagraph"/>
+      </w:pPr>
     </w:p>
     <w:p>
       <w:pPr>
@@ -1811,13 +1932,19 @@
           <w:b/>
           <w:color w:val="auto"/>
         </w:rPr>
-        <w:lastRenderedPageBreak/>
-        <w:t xml:space="preserve">Product Deliverables </w:t>
-      </w:r>
-    </w:p>
-    <w:p>
-      <w:r>
-        <w:t xml:space="preserve">Product Deliverables represents what is produced to deliver to the customer. </w:t>
+        <w:t>External</w:t>
+      </w:r>
+      <w:r>
+        <w:rPr>
+          <w:b/>
+          <w:color w:val="auto"/>
+        </w:rPr>
+        <w:t xml:space="preserve"> Deliverables </w:t>
+      </w:r>
+    </w:p>
+    <w:p>
+      <w:r>
+        <w:t>These are the deliverables created specifically to be shown to the client.</w:t>
       </w:r>
     </w:p>
     <w:p>
@@ -1829,7 +1956,7 @@
         </w:numPr>
       </w:pPr>
       <w:r>
-        <w:t>Wireframes</w:t>
+        <w:t>A low-fidelity wireframe</w:t>
       </w:r>
     </w:p>
     <w:p>
@@ -1841,10 +1968,7 @@
         </w:numPr>
       </w:pPr>
       <w:r>
-        <w:t>A low fidelity, rough representation of the application</w:t>
-      </w:r>
-      <w:r>
-        <w:t>…</w:t>
+        <w:t>This wireframe will not be interactive but will just show the overall look and in-depth explanation for what each thing does</w:t>
       </w:r>
     </w:p>
     <w:p>
@@ -1856,10 +1980,7 @@
         </w:numPr>
       </w:pPr>
       <w:r>
-        <w:t>Mockups</w:t>
-      </w:r>
-      <w:r>
-        <w:t>/Layout</w:t>
+        <w:t>A design chart for the database</w:t>
       </w:r>
     </w:p>
     <w:p>
@@ -1871,10 +1992,7 @@
         </w:numPr>
       </w:pPr>
       <w:r>
-        <w:t>These are designs that are typically high fidelity but contain no functionality. The customer can review</w:t>
-      </w:r>
-      <w:r>
-        <w:t>…</w:t>
+        <w:t>Similar to the wireframe, this will just show the key tables in the database for how each table looks, their primary keys and foreign keys.</w:t>
       </w:r>
     </w:p>
     <w:p>
@@ -1886,18 +2004,51 @@
         </w:numPr>
       </w:pPr>
       <w:r>
-        <w:t>Prototype</w:t>
-      </w:r>
-      <w:r>
-        <w:t>…</w:t>
-      </w:r>
-      <w:proofErr w:type="spellStart"/>
-      <w:r>
-        <w:t>etc</w:t>
-      </w:r>
-      <w:proofErr w:type="spellEnd"/>
-      <w:r>
-        <w:t>…</w:t>
+        <w:t>Presentation of test results</w:t>
+      </w:r>
+    </w:p>
+    <w:p>
+      <w:pPr>
+        <w:pStyle w:val="ListParagraph"/>
+        <w:numPr>
+          <w:ilvl w:val="1"/>
+          <w:numId w:val="4"/>
+        </w:numPr>
+      </w:pPr>
+      <w:r>
+        <w:t>These results can include failures, which lead to being able to get closer to what the client needs.</w:t>
+      </w:r>
+    </w:p>
+    <w:p>
+      <w:pPr>
+        <w:pStyle w:val="ListParagraph"/>
+        <w:numPr>
+          <w:ilvl w:val="0"/>
+          <w:numId w:val="4"/>
+        </w:numPr>
+      </w:pPr>
+      <w:r>
+        <w:t>A localized demo via RDP</w:t>
+      </w:r>
+    </w:p>
+    <w:p>
+      <w:pPr>
+        <w:pStyle w:val="ListParagraph"/>
+        <w:numPr>
+          <w:ilvl w:val="1"/>
+          <w:numId w:val="4"/>
+        </w:numPr>
+      </w:pPr>
+      <w:r>
+        <w:t xml:space="preserve">This demo can give a </w:t>
+      </w:r>
+      <w:proofErr w:type="gramStart"/>
+      <w:r>
+        <w:t>hands on</w:t>
+      </w:r>
+      <w:proofErr w:type="gramEnd"/>
+      <w:r>
+        <w:t xml:space="preserve"> impression not only for testing but for showing how the client can see their application is coming.</w:t>
       </w:r>
     </w:p>
     <w:p>
@@ -1909,11 +2060,25 @@
           <w:color w:val="auto"/>
         </w:rPr>
       </w:pPr>
-      <w:r>
+    </w:p>
+    <w:p/>
+    <w:p/>
+    <w:p/>
+    <w:p>
+      <w:pPr>
+        <w:pStyle w:val="Heading1"/>
+        <w:jc w:val="center"/>
         <w:rPr>
           <w:b/>
           <w:color w:val="auto"/>
         </w:rPr>
+      </w:pPr>
+      <w:r>
+        <w:rPr>
+          <w:b/>
+          <w:color w:val="auto"/>
+        </w:rPr>
+        <w:lastRenderedPageBreak/>
         <w:t>Implementation</w:t>
       </w:r>
     </w:p>
@@ -1922,18 +2087,19 @@
         <w:ind w:firstLine="720"/>
       </w:pPr>
       <w:r>
-        <w:t xml:space="preserve">Explain how the project will be implemented. This has to do with how the software application will be put into the production environment, not how it will be created. So, consider the customer and timing required to meet its needs. </w:t>
-      </w:r>
-      <w:r>
-        <w:t>When will validation and verification take place?</w:t>
-      </w:r>
-      <w:r>
-        <w:t xml:space="preserve"> What personnel will be part of the implementation and what roles will they serve? </w:t>
-      </w:r>
-    </w:p>
-    <w:p>
-      <w:r>
-        <w:t>For example:</w:t>
+        <w:t xml:space="preserve">The Implementation part of the process will be quite a </w:t>
+      </w:r>
+      <w:r>
+        <w:t>strenuous</w:t>
+      </w:r>
+      <w:r>
+        <w:t xml:space="preserve"> </w:t>
+      </w:r>
+      <w:r>
+        <w:t>one, not only will both teams have to communicate during this, there will be rigorous testing to ensure that the project is not only fully transferred but in working condition.</w:t>
+      </w:r>
+      <w:r>
+        <w:t xml:space="preserve"> The Validation and Verification process is usually done right before this step. Since Agile takes communication hand in hand, there will be no issues with what the client is expecting once implementation is finished.</w:t>
       </w:r>
     </w:p>
     <w:p>
@@ -1941,43 +2107,596 @@
         <w:ind w:firstLine="720"/>
       </w:pPr>
       <w:r>
-        <w:t>The implementation of this application is simple</w:t>
-      </w:r>
-      <w:r>
-        <w:t>…</w:t>
-      </w:r>
-      <w:r>
-        <w:t>of this being a new system no outages are necessary and the deployment to production can be staged prior to the customer communicating with the user base to start</w:t>
-      </w:r>
-      <w:r>
-        <w:t>…</w:t>
+        <w:t xml:space="preserve">I will go over the team members needed from both the internal team and the external team </w:t>
+      </w:r>
+      <w:r>
+        <w:t>for the implementation process</w:t>
+      </w:r>
+      <w:r>
+        <w:t>.</w:t>
+      </w:r>
+    </w:p>
+    <w:p>
+      <w:pPr>
+        <w:spacing w:line="240" w:lineRule="auto"/>
+        <w:ind w:firstLine="720"/>
+      </w:pPr>
+      <w:r>
+        <w:rPr>
+          <w:b/>
+          <w:bCs/>
+          <w:sz w:val="26"/>
+          <w:szCs w:val="26"/>
+        </w:rPr>
+        <w:t>Internal</w:t>
       </w:r>
       <w:r>
         <w:t xml:space="preserve"> </w:t>
       </w:r>
-    </w:p>
-    <w:p>
-      <w:pPr>
+      <w:r>
+        <w:rPr>
+          <w:b/>
+          <w:bCs/>
+          <w:sz w:val="26"/>
+          <w:szCs w:val="26"/>
+        </w:rPr>
+        <w:t>Members</w:t>
+      </w:r>
+    </w:p>
+    <w:p>
+      <w:pPr>
+        <w:spacing w:line="240" w:lineRule="auto"/>
         <w:ind w:firstLine="720"/>
       </w:pPr>
       <w:r>
-        <w:t xml:space="preserve">Implementation coordinated by the Project Manager and involves several different groups in a variety of capacities. The Web Administrators </w:t>
-      </w:r>
-      <w:r>
-        <w:t>…</w:t>
+        <w:t xml:space="preserve">These will include employees from the company which created the application. </w:t>
+      </w:r>
+    </w:p>
+    <w:p>
+      <w:pPr>
+        <w:pStyle w:val="ListParagraph"/>
+        <w:numPr>
+          <w:ilvl w:val="0"/>
+          <w:numId w:val="10"/>
+        </w:numPr>
+        <w:spacing w:line="240" w:lineRule="auto"/>
+      </w:pPr>
+      <w:r>
+        <w:t>Project Coordinator</w:t>
+      </w:r>
+    </w:p>
+    <w:p>
+      <w:pPr>
+        <w:pStyle w:val="ListParagraph"/>
+        <w:numPr>
+          <w:ilvl w:val="1"/>
+          <w:numId w:val="10"/>
+        </w:numPr>
+        <w:spacing w:line="240" w:lineRule="auto"/>
+      </w:pPr>
+      <w:r>
+        <w:t>The Project Coordinator has been with this project since the beginning and has overseen all developers in this process.</w:t>
+      </w:r>
+    </w:p>
+    <w:p>
+      <w:pPr>
+        <w:pStyle w:val="ListParagraph"/>
+        <w:numPr>
+          <w:ilvl w:val="1"/>
+          <w:numId w:val="10"/>
+        </w:numPr>
+        <w:spacing w:line="240" w:lineRule="auto"/>
+      </w:pPr>
+      <w:r>
+        <w:t>They will be the ones communication with the owners of the client company.</w:t>
+      </w:r>
+    </w:p>
+    <w:p>
+      <w:pPr>
+        <w:pStyle w:val="ListParagraph"/>
+        <w:numPr>
+          <w:ilvl w:val="1"/>
+          <w:numId w:val="10"/>
+        </w:numPr>
+        <w:spacing w:line="240" w:lineRule="auto"/>
+      </w:pPr>
+      <w:r>
+        <w:t>They will also be receiving updates from the deployment employees.</w:t>
+      </w:r>
+    </w:p>
+    <w:p>
+      <w:pPr>
+        <w:pStyle w:val="ListParagraph"/>
+        <w:numPr>
+          <w:ilvl w:val="1"/>
+          <w:numId w:val="10"/>
+        </w:numPr>
+        <w:spacing w:line="240" w:lineRule="auto"/>
+      </w:pPr>
+      <w:r>
+        <w:t>They will be conducting close communications with the client and their employees if there is any sort of miscommunications from either side.</w:t>
+      </w:r>
+    </w:p>
+    <w:p>
+      <w:pPr>
+        <w:pStyle w:val="ListParagraph"/>
+        <w:numPr>
+          <w:ilvl w:val="0"/>
+          <w:numId w:val="10"/>
+        </w:numPr>
+        <w:spacing w:line="240" w:lineRule="auto"/>
+      </w:pPr>
+      <w:r>
+        <w:t>Deployment Employees</w:t>
+      </w:r>
+    </w:p>
+    <w:p>
+      <w:pPr>
+        <w:pStyle w:val="ListParagraph"/>
+        <w:numPr>
+          <w:ilvl w:val="1"/>
+          <w:numId w:val="10"/>
+        </w:numPr>
+        <w:spacing w:line="240" w:lineRule="auto"/>
+      </w:pPr>
+      <w:r>
+        <w:t>The Deployment Employees only embark upon the project once the implementation phase has begun.</w:t>
+      </w:r>
+    </w:p>
+    <w:p>
+      <w:pPr>
+        <w:pStyle w:val="ListParagraph"/>
+        <w:numPr>
+          <w:ilvl w:val="1"/>
+          <w:numId w:val="10"/>
+        </w:numPr>
+        <w:spacing w:line="240" w:lineRule="auto"/>
+      </w:pPr>
+      <w:r>
+        <w:t>Their abilities usually consist of Customer Service and a minimal degree of programming related experience.</w:t>
+      </w:r>
+    </w:p>
+    <w:p>
+      <w:pPr>
+        <w:pStyle w:val="ListParagraph"/>
+        <w:numPr>
+          <w:ilvl w:val="1"/>
+          <w:numId w:val="10"/>
+        </w:numPr>
+        <w:spacing w:line="240" w:lineRule="auto"/>
+      </w:pPr>
+      <w:r>
+        <w:t>They partake on communications with the External employees that are onboarding the program onto their systems.</w:t>
+      </w:r>
+    </w:p>
+    <w:p>
+      <w:pPr>
+        <w:pStyle w:val="ListParagraph"/>
+        <w:numPr>
+          <w:ilvl w:val="0"/>
+          <w:numId w:val="10"/>
+        </w:numPr>
+        <w:spacing w:line="240" w:lineRule="auto"/>
+      </w:pPr>
+      <w:r>
+        <w:t>Stand-By Programming Employees</w:t>
+      </w:r>
+    </w:p>
+    <w:p>
+      <w:pPr>
+        <w:pStyle w:val="ListParagraph"/>
+        <w:numPr>
+          <w:ilvl w:val="1"/>
+          <w:numId w:val="10"/>
+        </w:numPr>
+        <w:spacing w:line="240" w:lineRule="auto"/>
+      </w:pPr>
+      <w:r>
+        <w:t>Usually at this stage of the process there is a backup made just in case of corruptions or missing files.</w:t>
+      </w:r>
+    </w:p>
+    <w:p>
+      <w:pPr>
+        <w:pStyle w:val="ListParagraph"/>
+        <w:numPr>
+          <w:ilvl w:val="1"/>
+          <w:numId w:val="10"/>
+        </w:numPr>
+        <w:spacing w:line="240" w:lineRule="auto"/>
+      </w:pPr>
+      <w:r>
+        <w:t>The Stand-By Employees are here to fix any issues that are caused by corruptions or mistakes from the client.</w:t>
+      </w:r>
+    </w:p>
+    <w:p>
+      <w:pPr>
+        <w:pStyle w:val="ListParagraph"/>
+        <w:numPr>
+          <w:ilvl w:val="1"/>
+          <w:numId w:val="10"/>
+        </w:numPr>
+        <w:spacing w:line="240" w:lineRule="auto"/>
+      </w:pPr>
+      <w:r>
+        <w:t xml:space="preserve">This is </w:t>
       </w:r>
       <w:proofErr w:type="spellStart"/>
       <w:r>
-        <w:t>etc</w:t>
+        <w:t>usally</w:t>
       </w:r>
       <w:proofErr w:type="spellEnd"/>
       <w:r>
-        <w:t>…</w:t>
+        <w:t xml:space="preserve"> relegated by the backup created, they are extremely helpful to the Deployment Employees, just in case if there are any questions or </w:t>
+      </w:r>
+      <w:proofErr w:type="gramStart"/>
+      <w:r>
+        <w:t>concerns</w:t>
+      </w:r>
+      <w:proofErr w:type="gramEnd"/>
+      <w:r>
+        <w:t xml:space="preserve"> they cannot answer. </w:t>
+      </w:r>
+    </w:p>
+    <w:p>
+      <w:pPr>
+        <w:spacing w:line="240" w:lineRule="auto"/>
+      </w:pPr>
+    </w:p>
+    <w:p>
+      <w:pPr>
+        <w:spacing w:line="240" w:lineRule="auto"/>
+        <w:ind w:firstLine="720"/>
+      </w:pPr>
+      <w:r>
+        <w:rPr>
+          <w:b/>
+          <w:bCs/>
+          <w:sz w:val="26"/>
+          <w:szCs w:val="26"/>
+        </w:rPr>
+        <w:t>External</w:t>
       </w:r>
       <w:r>
         <w:t xml:space="preserve"> </w:t>
       </w:r>
-    </w:p>
+      <w:r>
+        <w:rPr>
+          <w:b/>
+          <w:bCs/>
+          <w:sz w:val="26"/>
+          <w:szCs w:val="26"/>
+        </w:rPr>
+        <w:t>Members</w:t>
+      </w:r>
+    </w:p>
+    <w:p>
+      <w:pPr>
+        <w:spacing w:line="240" w:lineRule="auto"/>
+        <w:ind w:firstLine="720"/>
+      </w:pPr>
+      <w:r>
+        <w:t xml:space="preserve">These will include employees from </w:t>
+      </w:r>
+      <w:r>
+        <w:t>client company which is receiving the application</w:t>
+      </w:r>
+      <w:r>
+        <w:t xml:space="preserve">. </w:t>
+      </w:r>
+    </w:p>
+    <w:p>
+      <w:pPr>
+        <w:pStyle w:val="ListParagraph"/>
+        <w:numPr>
+          <w:ilvl w:val="0"/>
+          <w:numId w:val="10"/>
+        </w:numPr>
+        <w:spacing w:line="240" w:lineRule="auto"/>
+      </w:pPr>
+      <w:r>
+        <w:t>Owners</w:t>
+      </w:r>
+    </w:p>
+    <w:p>
+      <w:pPr>
+        <w:pStyle w:val="ListParagraph"/>
+        <w:numPr>
+          <w:ilvl w:val="1"/>
+          <w:numId w:val="10"/>
+        </w:numPr>
+        <w:spacing w:line="240" w:lineRule="auto"/>
+      </w:pPr>
+      <w:r>
+        <w:t>Similar to the Project Coordinator, they will be communicating with almost everyone in their business along with the Deployment Employees.</w:t>
+      </w:r>
+    </w:p>
+    <w:p>
+      <w:pPr>
+        <w:pStyle w:val="ListParagraph"/>
+        <w:numPr>
+          <w:ilvl w:val="1"/>
+          <w:numId w:val="10"/>
+        </w:numPr>
+        <w:spacing w:line="240" w:lineRule="auto"/>
+      </w:pPr>
+      <w:r>
+        <w:t>The have already given confirmation in the Validation and Verification phase.</w:t>
+      </w:r>
+    </w:p>
+    <w:p>
+      <w:pPr>
+        <w:pStyle w:val="ListParagraph"/>
+        <w:numPr>
+          <w:ilvl w:val="2"/>
+          <w:numId w:val="10"/>
+        </w:numPr>
+        <w:spacing w:line="240" w:lineRule="auto"/>
+      </w:pPr>
+      <w:r>
+        <w:t>Which is the step that triggered the process for the implementation phase.</w:t>
+      </w:r>
+    </w:p>
+    <w:p>
+      <w:pPr>
+        <w:pStyle w:val="ListParagraph"/>
+        <w:numPr>
+          <w:ilvl w:val="1"/>
+          <w:numId w:val="10"/>
+        </w:numPr>
+        <w:spacing w:line="240" w:lineRule="auto"/>
+      </w:pPr>
+      <w:r>
+        <w:lastRenderedPageBreak/>
+        <w:t>They will be communicating with the Management Employees all throughout this process.</w:t>
+      </w:r>
+    </w:p>
+    <w:p>
+      <w:pPr>
+        <w:pStyle w:val="ListParagraph"/>
+        <w:numPr>
+          <w:ilvl w:val="1"/>
+          <w:numId w:val="10"/>
+        </w:numPr>
+        <w:spacing w:line="240" w:lineRule="auto"/>
+      </w:pPr>
+      <w:r>
+        <w:t xml:space="preserve">Since management Employees will not be involved in implementation, they will be involved with </w:t>
+      </w:r>
+      <w:proofErr w:type="gramStart"/>
+      <w:r>
+        <w:t>training;  Along</w:t>
+      </w:r>
+      <w:proofErr w:type="gramEnd"/>
+      <w:r>
+        <w:t xml:space="preserve"> with overwatching how each employee will handle their part of this program.</w:t>
+      </w:r>
+    </w:p>
+    <w:p>
+      <w:pPr>
+        <w:pStyle w:val="ListParagraph"/>
+        <w:numPr>
+          <w:ilvl w:val="0"/>
+          <w:numId w:val="10"/>
+        </w:numPr>
+        <w:spacing w:line="240" w:lineRule="auto"/>
+      </w:pPr>
+      <w:r>
+        <w:t>Receiving Employees</w:t>
+      </w:r>
+    </w:p>
+    <w:p>
+      <w:pPr>
+        <w:pStyle w:val="ListParagraph"/>
+        <w:numPr>
+          <w:ilvl w:val="1"/>
+          <w:numId w:val="10"/>
+        </w:numPr>
+        <w:spacing w:line="240" w:lineRule="auto"/>
+      </w:pPr>
+      <w:r>
+        <w:t>The receiving employees will be the programmers of the client company.</w:t>
+      </w:r>
+    </w:p>
+    <w:p>
+      <w:pPr>
+        <w:pStyle w:val="ListParagraph"/>
+        <w:numPr>
+          <w:ilvl w:val="1"/>
+          <w:numId w:val="10"/>
+        </w:numPr>
+        <w:spacing w:line="240" w:lineRule="auto"/>
+      </w:pPr>
+      <w:r>
+        <w:t>Their duties will primarily consist of communicating with the Deployment Employees, and Stand-By Programmers if needed.</w:t>
+      </w:r>
+    </w:p>
+    <w:p>
+      <w:pPr>
+        <w:pStyle w:val="ListParagraph"/>
+        <w:numPr>
+          <w:ilvl w:val="1"/>
+          <w:numId w:val="10"/>
+        </w:numPr>
+        <w:spacing w:line="240" w:lineRule="auto"/>
+      </w:pPr>
+      <w:r>
+        <w:t xml:space="preserve">Since Sam </w:t>
+      </w:r>
+      <w:proofErr w:type="spellStart"/>
+      <w:r>
+        <w:t>Sam</w:t>
+      </w:r>
+      <w:proofErr w:type="spellEnd"/>
+      <w:r>
+        <w:t xml:space="preserve"> Tech already has a localized server, there will be no need for down time.</w:t>
+      </w:r>
+    </w:p>
+    <w:p>
+      <w:pPr>
+        <w:pStyle w:val="ListParagraph"/>
+        <w:numPr>
+          <w:ilvl w:val="1"/>
+          <w:numId w:val="10"/>
+        </w:numPr>
+        <w:spacing w:line="240" w:lineRule="auto"/>
+      </w:pPr>
+      <w:r>
+        <w:t>The database from this new program will work in tandem with the existing architecture of the MySQL Database.</w:t>
+      </w:r>
+    </w:p>
+    <w:p>
+      <w:pPr>
+        <w:pStyle w:val="ListParagraph"/>
+        <w:numPr>
+          <w:ilvl w:val="2"/>
+          <w:numId w:val="10"/>
+        </w:numPr>
+        <w:spacing w:line="240" w:lineRule="auto"/>
+      </w:pPr>
+      <w:r>
+        <w:t>Documentation for installation will be included to follow protocols.</w:t>
+      </w:r>
+    </w:p>
+    <w:p>
+      <w:pPr>
+        <w:pStyle w:val="ListParagraph"/>
+        <w:numPr>
+          <w:ilvl w:val="1"/>
+          <w:numId w:val="10"/>
+        </w:numPr>
+        <w:spacing w:line="240" w:lineRule="auto"/>
+      </w:pPr>
+      <w:r>
+        <w:t>These employees will also be testing their end of the program during this process to make sure nothing was corrupted or lost when the files were sent over.</w:t>
+      </w:r>
+    </w:p>
+    <w:p>
+      <w:pPr>
+        <w:pStyle w:val="ListParagraph"/>
+        <w:numPr>
+          <w:ilvl w:val="0"/>
+          <w:numId w:val="10"/>
+        </w:numPr>
+        <w:spacing w:line="240" w:lineRule="auto"/>
+      </w:pPr>
+      <w:r>
+        <w:t>Management Employees</w:t>
+      </w:r>
+    </w:p>
+    <w:p>
+      <w:pPr>
+        <w:pStyle w:val="ListParagraph"/>
+        <w:numPr>
+          <w:ilvl w:val="1"/>
+          <w:numId w:val="10"/>
+        </w:numPr>
+        <w:spacing w:line="240" w:lineRule="auto"/>
+      </w:pPr>
+      <w:r>
+        <w:t>These employees will not be actively in the process of implementation</w:t>
+      </w:r>
+    </w:p>
+    <w:p>
+      <w:pPr>
+        <w:pStyle w:val="ListParagraph"/>
+        <w:numPr>
+          <w:ilvl w:val="1"/>
+          <w:numId w:val="10"/>
+        </w:numPr>
+        <w:spacing w:line="240" w:lineRule="auto"/>
+      </w:pPr>
+      <w:r>
+        <w:t>Although, they will be in the loop to be aware of how the program works.</w:t>
+      </w:r>
+    </w:p>
+    <w:p>
+      <w:pPr>
+        <w:pStyle w:val="ListParagraph"/>
+        <w:numPr>
+          <w:ilvl w:val="1"/>
+          <w:numId w:val="10"/>
+        </w:numPr>
+        <w:spacing w:line="240" w:lineRule="auto"/>
+      </w:pPr>
+      <w:r>
+        <w:t>The Clients may have already shown these employees the program before this step.</w:t>
+      </w:r>
+    </w:p>
+    <w:p>
+      <w:pPr>
+        <w:pStyle w:val="ListParagraph"/>
+        <w:numPr>
+          <w:ilvl w:val="2"/>
+          <w:numId w:val="10"/>
+        </w:numPr>
+        <w:spacing w:line="240" w:lineRule="auto"/>
+      </w:pPr>
+      <w:r>
+        <w:t>Communication is key</w:t>
+      </w:r>
+      <w:r>
+        <w:t>,</w:t>
+      </w:r>
+      <w:r>
+        <w:t xml:space="preserve"> as once implementation is done, training is to follow.</w:t>
+      </w:r>
+    </w:p>
+    <w:p>
+      <w:pPr>
+        <w:pStyle w:val="ListParagraph"/>
+        <w:spacing w:line="240" w:lineRule="auto"/>
+        <w:ind w:left="2160"/>
+      </w:pPr>
+    </w:p>
+    <w:p>
+      <w:pPr>
+        <w:spacing w:line="240" w:lineRule="auto"/>
+        <w:ind w:firstLine="720"/>
+      </w:pPr>
+      <w:r>
+        <w:t xml:space="preserve">The overall process of Implementation can be quite lengthy as anything can go wrong. </w:t>
+      </w:r>
+      <w:r>
+        <w:t>Implementation usually consists of transferring over the essential files from the programming company to the client company. In this example since a server is already implemented there will be no need for the clients to review the database installation documentation. It is recommended anyways for good measure as there may be a need for it to avoid issues. The best time for this phase to start is a slow day during operating hours. Since there is a minimal system in place already there will really not be a need for it to be taking down operations of other employees. The repair and management employees can continue with their normal operations. Although Management employees will be kept in the loop for this process, they are once again not integral for integration.</w:t>
+      </w:r>
+    </w:p>
+    <w:p>
+      <w:pPr>
+        <w:spacing w:line="240" w:lineRule="auto"/>
+        <w:ind w:firstLine="720"/>
+      </w:pPr>
+    </w:p>
+    <w:p>
+      <w:pPr>
+        <w:spacing w:line="240" w:lineRule="auto"/>
+        <w:ind w:firstLine="720"/>
+      </w:pPr>
+    </w:p>
+    <w:p>
+      <w:pPr>
+        <w:spacing w:line="240" w:lineRule="auto"/>
+        <w:ind w:firstLine="720"/>
+      </w:pPr>
+    </w:p>
+    <w:p>
+      <w:pPr>
+        <w:spacing w:line="240" w:lineRule="auto"/>
+        <w:ind w:firstLine="720"/>
+      </w:pPr>
+    </w:p>
+    <w:p>
+      <w:pPr>
+        <w:spacing w:line="240" w:lineRule="auto"/>
+        <w:ind w:firstLine="720"/>
+      </w:pPr>
+    </w:p>
+    <w:p>
+      <w:pPr>
+        <w:spacing w:line="240" w:lineRule="auto"/>
+        <w:ind w:firstLine="720"/>
+      </w:pPr>
+    </w:p>
+    <w:p/>
     <w:p>
       <w:pPr>
         <w:pStyle w:val="Heading1"/>
@@ -1992,6 +2711,7 @@
           <w:b/>
           <w:color w:val="auto"/>
         </w:rPr>
+        <w:lastRenderedPageBreak/>
         <w:t>Validation and Verification</w:t>
       </w:r>
     </w:p>
@@ -2120,7 +2840,6 @@
           <w:b/>
           <w:color w:val="auto"/>
         </w:rPr>
-        <w:lastRenderedPageBreak/>
         <w:t>Environment Costs</w:t>
       </w:r>
     </w:p>
@@ -2198,6 +2917,7 @@
     <w:p/>
     <w:p>
       <w:r>
+        <w:lastRenderedPageBreak/>
         <w:t>For example:</w:t>
       </w:r>
     </w:p>
@@ -3057,6 +3777,119 @@
 <file path=word/numbering.xml><?xml version="1.0" encoding="utf-8"?>
 <w:numbering xmlns:wpc="http://schemas.microsoft.com/office/word/2010/wordprocessingCanvas" xmlns:cx="http://schemas.microsoft.com/office/drawing/2014/chartex" xmlns:cx1="http://schemas.microsoft.com/office/drawing/2015/9/8/chartex" xmlns:cx2="http://schemas.microsoft.com/office/drawing/2015/10/21/chartex" xmlns:cx3="http://schemas.microsoft.com/office/drawing/2016/5/9/chartex" xmlns:cx4="http://schemas.microsoft.com/office/drawing/2016/5/10/chartex" xmlns:cx5="http://schemas.microsoft.com/office/drawing/2016/5/11/chartex" xmlns:cx6="http://schemas.microsoft.com/office/drawing/2016/5/12/chartex" xmlns:cx7="http://schemas.microsoft.com/office/drawing/2016/5/13/chartex" xmlns:cx8="http://schemas.microsoft.com/office/drawing/2016/5/14/chartex" xmlns:mc="http://schemas.openxmlformats.org/markup-compatibility/2006" xmlns:aink="http://schemas.microsoft.com/office/drawing/2016/ink" xmlns:am3d="http://schemas.microsoft.com/office/drawing/2017/model3d" xmlns:o="urn:schemas-microsoft-com:office:office" xmlns:oel="http://schemas.microsoft.com/office/2019/extlst" xmlns:r="http://schemas.openxmlformats.org/officeDocument/2006/relationships" xmlns:m="http://schemas.openxmlformats.org/officeDocument/2006/math" xmlns:v="urn:schemas-microsoft-com:vml" xmlns:wp14="http://schemas.microsoft.com/office/word/2010/wordprocessingDrawing" xmlns:wp="http://schemas.openxmlformats.org/drawingml/2006/wordprocessingDrawing" xmlns:w10="urn:schemas-microsoft-com:office:word" xmlns:w="http://schemas.openxmlformats.org/wordprocessingml/2006/main" xmlns:w14="http://schemas.microsoft.com/office/word/2010/wordml" xmlns:w15="http://schemas.microsoft.com/office/word/2012/wordml" xmlns:w16cex="http://schemas.microsoft.com/office/word/2018/wordml/cex" xmlns:w16cid="http://schemas.microsoft.com/office/word/2016/wordml/cid" xmlns:w16="http://schemas.microsoft.com/office/word/2018/wordml" xmlns:w16sdtdh="http://schemas.microsoft.com/office/word/2020/wordml/sdtdatahash" xmlns:w16se="http://schemas.microsoft.com/office/word/2015/wordml/symex" xmlns:wpg="http://schemas.microsoft.com/office/word/2010/wordprocessingGroup" xmlns:wpi="http://schemas.microsoft.com/office/word/2010/wordprocessingInk" xmlns:wne="http://schemas.microsoft.com/office/word/2006/wordml" xmlns:wps="http://schemas.microsoft.com/office/word/2010/wordprocessingShape" mc:Ignorable="w14 w15 w16se w16cid w16 w16cex w16sdtdh wp14">
   <w:abstractNum w:abstractNumId="0" w15:restartNumberingAfterBreak="0">
+    <w:nsid w:val="07934B1E"/>
+    <w:multiLevelType w:val="hybridMultilevel"/>
+    <w:tmpl w:val="0B40D12E"/>
+    <w:lvl w:ilvl="0" w:tplc="04090001">
+      <w:start w:val="1"/>
+      <w:numFmt w:val="bullet"/>
+      <w:lvlText w:val=""/>
+      <w:lvlJc w:val="left"/>
+      <w:pPr>
+        <w:ind w:left="1440" w:hanging="360"/>
+      </w:pPr>
+      <w:rPr>
+        <w:rFonts w:ascii="Symbol" w:hAnsi="Symbol" w:hint="default"/>
+      </w:rPr>
+    </w:lvl>
+    <w:lvl w:ilvl="1" w:tplc="04090003">
+      <w:start w:val="1"/>
+      <w:numFmt w:val="bullet"/>
+      <w:lvlText w:val="o"/>
+      <w:lvlJc w:val="left"/>
+      <w:pPr>
+        <w:ind w:left="2160" w:hanging="360"/>
+      </w:pPr>
+      <w:rPr>
+        <w:rFonts w:ascii="Courier New" w:hAnsi="Courier New" w:cs="Courier New" w:hint="default"/>
+      </w:rPr>
+    </w:lvl>
+    <w:lvl w:ilvl="2" w:tplc="04090005">
+      <w:start w:val="1"/>
+      <w:numFmt w:val="bullet"/>
+      <w:lvlText w:val=""/>
+      <w:lvlJc w:val="left"/>
+      <w:pPr>
+        <w:ind w:left="2880" w:hanging="360"/>
+      </w:pPr>
+      <w:rPr>
+        <w:rFonts w:ascii="Wingdings" w:hAnsi="Wingdings" w:hint="default"/>
+      </w:rPr>
+    </w:lvl>
+    <w:lvl w:ilvl="3" w:tplc="04090001" w:tentative="1">
+      <w:start w:val="1"/>
+      <w:numFmt w:val="bullet"/>
+      <w:lvlText w:val=""/>
+      <w:lvlJc w:val="left"/>
+      <w:pPr>
+        <w:ind w:left="3600" w:hanging="360"/>
+      </w:pPr>
+      <w:rPr>
+        <w:rFonts w:ascii="Symbol" w:hAnsi="Symbol" w:hint="default"/>
+      </w:rPr>
+    </w:lvl>
+    <w:lvl w:ilvl="4" w:tplc="04090003" w:tentative="1">
+      <w:start w:val="1"/>
+      <w:numFmt w:val="bullet"/>
+      <w:lvlText w:val="o"/>
+      <w:lvlJc w:val="left"/>
+      <w:pPr>
+        <w:ind w:left="4320" w:hanging="360"/>
+      </w:pPr>
+      <w:rPr>
+        <w:rFonts w:ascii="Courier New" w:hAnsi="Courier New" w:cs="Courier New" w:hint="default"/>
+      </w:rPr>
+    </w:lvl>
+    <w:lvl w:ilvl="5" w:tplc="04090005" w:tentative="1">
+      <w:start w:val="1"/>
+      <w:numFmt w:val="bullet"/>
+      <w:lvlText w:val=""/>
+      <w:lvlJc w:val="left"/>
+      <w:pPr>
+        <w:ind w:left="5040" w:hanging="360"/>
+      </w:pPr>
+      <w:rPr>
+        <w:rFonts w:ascii="Wingdings" w:hAnsi="Wingdings" w:hint="default"/>
+      </w:rPr>
+    </w:lvl>
+    <w:lvl w:ilvl="6" w:tplc="04090001" w:tentative="1">
+      <w:start w:val="1"/>
+      <w:numFmt w:val="bullet"/>
+      <w:lvlText w:val=""/>
+      <w:lvlJc w:val="left"/>
+      <w:pPr>
+        <w:ind w:left="5760" w:hanging="360"/>
+      </w:pPr>
+      <w:rPr>
+        <w:rFonts w:ascii="Symbol" w:hAnsi="Symbol" w:hint="default"/>
+      </w:rPr>
+    </w:lvl>
+    <w:lvl w:ilvl="7" w:tplc="04090003" w:tentative="1">
+      <w:start w:val="1"/>
+      <w:numFmt w:val="bullet"/>
+      <w:lvlText w:val="o"/>
+      <w:lvlJc w:val="left"/>
+      <w:pPr>
+        <w:ind w:left="6480" w:hanging="360"/>
+      </w:pPr>
+      <w:rPr>
+        <w:rFonts w:ascii="Courier New" w:hAnsi="Courier New" w:cs="Courier New" w:hint="default"/>
+      </w:rPr>
+    </w:lvl>
+    <w:lvl w:ilvl="8" w:tplc="04090005" w:tentative="1">
+      <w:start w:val="1"/>
+      <w:numFmt w:val="bullet"/>
+      <w:lvlText w:val=""/>
+      <w:lvlJc w:val="left"/>
+      <w:pPr>
+        <w:ind w:left="7200" w:hanging="360"/>
+      </w:pPr>
+      <w:rPr>
+        <w:rFonts w:ascii="Wingdings" w:hAnsi="Wingdings" w:hint="default"/>
+      </w:rPr>
+    </w:lvl>
+  </w:abstractNum>
+  <w:abstractNum w:abstractNumId="1" w15:restartNumberingAfterBreak="0">
     <w:nsid w:val="0B393520"/>
     <w:multiLevelType w:val="hybridMultilevel"/>
     <w:tmpl w:val="A17E059E"/>
@@ -3169,7 +4002,7 @@
       </w:rPr>
     </w:lvl>
   </w:abstractNum>
-  <w:abstractNum w:abstractNumId="1" w15:restartNumberingAfterBreak="0">
+  <w:abstractNum w:abstractNumId="2" w15:restartNumberingAfterBreak="0">
     <w:nsid w:val="1C983461"/>
     <w:multiLevelType w:val="hybridMultilevel"/>
     <w:tmpl w:val="5A5CE2D4"/>
@@ -3282,7 +4115,7 @@
       </w:rPr>
     </w:lvl>
   </w:abstractNum>
-  <w:abstractNum w:abstractNumId="2" w15:restartNumberingAfterBreak="0">
+  <w:abstractNum w:abstractNumId="3" w15:restartNumberingAfterBreak="0">
     <w:nsid w:val="1D074F04"/>
     <w:multiLevelType w:val="hybridMultilevel"/>
     <w:tmpl w:val="264C9590"/>
@@ -3395,7 +4228,7 @@
       </w:rPr>
     </w:lvl>
   </w:abstractNum>
-  <w:abstractNum w:abstractNumId="3" w15:restartNumberingAfterBreak="0">
+  <w:abstractNum w:abstractNumId="4" w15:restartNumberingAfterBreak="0">
     <w:nsid w:val="1F52520E"/>
     <w:multiLevelType w:val="hybridMultilevel"/>
     <w:tmpl w:val="53C2A4A6"/>
@@ -3481,7 +4314,7 @@
       </w:pPr>
     </w:lvl>
   </w:abstractNum>
-  <w:abstractNum w:abstractNumId="4" w15:restartNumberingAfterBreak="0">
+  <w:abstractNum w:abstractNumId="5" w15:restartNumberingAfterBreak="0">
     <w:nsid w:val="218E0CBD"/>
     <w:multiLevelType w:val="hybridMultilevel"/>
     <w:tmpl w:val="53C2A4A6"/>
@@ -3567,7 +4400,7 @@
       </w:pPr>
     </w:lvl>
   </w:abstractNum>
-  <w:abstractNum w:abstractNumId="5" w15:restartNumberingAfterBreak="0">
+  <w:abstractNum w:abstractNumId="6" w15:restartNumberingAfterBreak="0">
     <w:nsid w:val="25084B52"/>
     <w:multiLevelType w:val="hybridMultilevel"/>
     <w:tmpl w:val="B13CB79A"/>
@@ -3653,7 +4486,7 @@
       </w:pPr>
     </w:lvl>
   </w:abstractNum>
-  <w:abstractNum w:abstractNumId="6" w15:restartNumberingAfterBreak="0">
+  <w:abstractNum w:abstractNumId="7" w15:restartNumberingAfterBreak="0">
     <w:nsid w:val="555D133C"/>
     <w:multiLevelType w:val="hybridMultilevel"/>
     <w:tmpl w:val="1890B566"/>
@@ -3739,7 +4572,7 @@
       </w:pPr>
     </w:lvl>
   </w:abstractNum>
-  <w:abstractNum w:abstractNumId="7" w15:restartNumberingAfterBreak="0">
+  <w:abstractNum w:abstractNumId="8" w15:restartNumberingAfterBreak="0">
     <w:nsid w:val="67CD6E64"/>
     <w:multiLevelType w:val="hybridMultilevel"/>
     <w:tmpl w:val="5DCA61E4"/>
@@ -3825,7 +4658,7 @@
       </w:pPr>
     </w:lvl>
   </w:abstractNum>
-  <w:abstractNum w:abstractNumId="8" w15:restartNumberingAfterBreak="0">
+  <w:abstractNum w:abstractNumId="9" w15:restartNumberingAfterBreak="0">
     <w:nsid w:val="730A2155"/>
     <w:multiLevelType w:val="hybridMultilevel"/>
     <w:tmpl w:val="E1F62F16"/>
@@ -3939,31 +4772,34 @@
     </w:lvl>
   </w:abstractNum>
   <w:num w:numId="1" w16cid:durableId="192041708">
+    <w:abstractNumId w:val="3"/>
+  </w:num>
+  <w:num w:numId="2" w16cid:durableId="2086300080">
     <w:abstractNumId w:val="2"/>
   </w:num>
-  <w:num w:numId="2" w16cid:durableId="2086300080">
+  <w:num w:numId="3" w16cid:durableId="1232152160">
+    <w:abstractNumId w:val="9"/>
+  </w:num>
+  <w:num w:numId="4" w16cid:durableId="1843927370">
     <w:abstractNumId w:val="1"/>
   </w:num>
-  <w:num w:numId="3" w16cid:durableId="1232152160">
+  <w:num w:numId="5" w16cid:durableId="1092506923">
+    <w:abstractNumId w:val="6"/>
+  </w:num>
+  <w:num w:numId="6" w16cid:durableId="576325431">
     <w:abstractNumId w:val="8"/>
   </w:num>
-  <w:num w:numId="4" w16cid:durableId="1843927370">
-    <w:abstractNumId w:val="0"/>
+  <w:num w:numId="7" w16cid:durableId="1990355685">
+    <w:abstractNumId w:val="4"/>
   </w:num>
-  <w:num w:numId="5" w16cid:durableId="1092506923">
+  <w:num w:numId="8" w16cid:durableId="818115573">
+    <w:abstractNumId w:val="7"/>
+  </w:num>
+  <w:num w:numId="9" w16cid:durableId="1486237238">
     <w:abstractNumId w:val="5"/>
   </w:num>
-  <w:num w:numId="6" w16cid:durableId="576325431">
-    <w:abstractNumId w:val="7"/>
-  </w:num>
-  <w:num w:numId="7" w16cid:durableId="1990355685">
-    <w:abstractNumId w:val="3"/>
-  </w:num>
-  <w:num w:numId="8" w16cid:durableId="818115573">
-    <w:abstractNumId w:val="6"/>
-  </w:num>
-  <w:num w:numId="9" w16cid:durableId="1486237238">
-    <w:abstractNumId w:val="4"/>
+  <w:num w:numId="10" w16cid:durableId="1453743703">
+    <w:abstractNumId w:val="0"/>
   </w:num>
 </w:numbering>
 </file>

</xml_diff>

<commit_message>
11-15-2023 small update 2
</commit_message>
<xml_diff>
--- a/A_Task2_SectionA_Template.docx
+++ b/A_Task2_SectionA_Template.docx
@@ -548,15 +548,7 @@
         <w:ind w:firstLine="720"/>
       </w:pPr>
       <w:r>
-        <w:t xml:space="preserve">Sam </w:t>
-      </w:r>
-      <w:proofErr w:type="spellStart"/>
-      <w:r>
-        <w:t>Sam</w:t>
-      </w:r>
-      <w:proofErr w:type="spellEnd"/>
-      <w:r>
-        <w:t xml:space="preserve"> Tech’s</w:t>
+        <w:t>Sam Sam Tech’s</w:t>
       </w:r>
       <w:r>
         <w:t xml:space="preserve"> current structure has three divisions, equipment and stock, repairs, and management; Each co-founder runs a division and with this structure, they have a solid foundation for their exponential growth. Currently, only the Equipment and Stock division has a program in place to allow employees to keep track of their current stock and equipment that is available to them. Since their mission is to continue to grow and allow anyone to be able to repair their devices at reasonable costs, they need to ensure their costs and demand don’t exceed their expectations.</w:t>
@@ -752,15 +744,7 @@
         <w:ind w:firstLine="720"/>
       </w:pPr>
       <w:r>
-        <w:t xml:space="preserve">Sam </w:t>
-      </w:r>
-      <w:proofErr w:type="spellStart"/>
-      <w:r>
-        <w:t>Sam</w:t>
-      </w:r>
-      <w:proofErr w:type="spellEnd"/>
-      <w:r>
-        <w:t xml:space="preserve"> Tech expressed that they’d like to host this application locally as well as the database. Since the cost of cloud software and hosting is </w:t>
+        <w:t xml:space="preserve">Sam Sam Tech expressed that they’d like to host this application locally as well as the database. Since the cost of cloud software and hosting is </w:t>
       </w:r>
       <w:r>
         <w:t>increasing,</w:t>
@@ -992,15 +976,7 @@
         </w:numPr>
       </w:pPr>
       <w:r>
-        <w:t xml:space="preserve">Then finally: the repair employee then preps and </w:t>
-      </w:r>
-      <w:proofErr w:type="spellStart"/>
-      <w:r>
-        <w:t>get’s</w:t>
-      </w:r>
-      <w:proofErr w:type="spellEnd"/>
-      <w:r>
-        <w:t xml:space="preserve"> ready to receive the customer and their device.</w:t>
+        <w:t>Then finally: the repair employee then preps and get’s ready to receive the customer and their device.</w:t>
       </w:r>
     </w:p>
     <w:p>
@@ -1364,15 +1340,7 @@
         </w:numPr>
       </w:pPr>
       <w:r>
-        <w:t xml:space="preserve">If client approval is not accepted in this phase there </w:t>
-      </w:r>
-      <w:proofErr w:type="spellStart"/>
-      <w:r>
-        <w:t>well</w:t>
-      </w:r>
-      <w:proofErr w:type="spellEnd"/>
-      <w:r>
-        <w:t xml:space="preserve"> be backtracking to then redo the entire components.</w:t>
+        <w:t>If client approval is not accepted in this phase there well be backtracking to then redo the entire components.</w:t>
       </w:r>
     </w:p>
     <w:p>
@@ -1434,15 +1402,7 @@
         </w:numPr>
       </w:pPr>
       <w:r>
-        <w:t xml:space="preserve">With </w:t>
-      </w:r>
-      <w:proofErr w:type="spellStart"/>
-      <w:r>
-        <w:t>Agile’s</w:t>
-      </w:r>
-      <w:proofErr w:type="spellEnd"/>
-      <w:r>
-        <w:t xml:space="preserve"> methodology, it allows testing to be part of every step of the way, or whenever we would like it to be.</w:t>
+        <w:t>With Agile’s methodology, it allows testing to be part of every step of the way, or whenever we would like it to be.</w:t>
       </w:r>
     </w:p>
     <w:p>
@@ -1550,15 +1510,7 @@
         </w:numPr>
       </w:pPr>
       <w:r>
-        <w:t xml:space="preserve">This phase can be different depending on </w:t>
-      </w:r>
-      <w:proofErr w:type="spellStart"/>
-      <w:r>
-        <w:t>clients</w:t>
-      </w:r>
-      <w:proofErr w:type="spellEnd"/>
-      <w:r>
-        <w:t xml:space="preserve"> needs but if a client has an internal hosting method there are two choices.</w:t>
+        <w:t>This phase can be different depending on clients needs but if a client has an internal hosting method there are two choices.</w:t>
       </w:r>
     </w:p>
     <w:p>
@@ -1582,15 +1534,7 @@
         </w:numPr>
       </w:pPr>
       <w:r>
-        <w:t xml:space="preserve">The onboarding team will receive the documentation including files needed to setup the entire application along with </w:t>
-      </w:r>
-      <w:proofErr w:type="spellStart"/>
-      <w:r>
-        <w:t>it’s</w:t>
-      </w:r>
-      <w:proofErr w:type="spellEnd"/>
-      <w:r>
-        <w:t xml:space="preserve"> necessities to run.</w:t>
+        <w:t>The onboarding team will receive the documentation including files needed to setup the entire application along with it’s necessities to run.</w:t>
       </w:r>
     </w:p>
     <w:p>
@@ -2260,15 +2204,7 @@
         <w:spacing w:line="240" w:lineRule="auto"/>
       </w:pPr>
       <w:r>
-        <w:t xml:space="preserve">This is </w:t>
-      </w:r>
-      <w:proofErr w:type="spellStart"/>
-      <w:r>
-        <w:t>usally</w:t>
-      </w:r>
-      <w:proofErr w:type="spellEnd"/>
-      <w:r>
-        <w:t xml:space="preserve"> relegated by the backup created, they are extremely helpful to the Deployment Employees, just in case if there are any questions or concerns they cannot answer. </w:t>
+        <w:t xml:space="preserve">This is usally relegated by the backup created, they are extremely helpful to the Deployment Employees, just in case if there are any questions or concerns they cannot answer. </w:t>
       </w:r>
     </w:p>
     <w:p>
@@ -2440,15 +2376,7 @@
         <w:spacing w:line="240" w:lineRule="auto"/>
       </w:pPr>
       <w:r>
-        <w:t xml:space="preserve">Since Sam </w:t>
-      </w:r>
-      <w:proofErr w:type="spellStart"/>
-      <w:r>
-        <w:t>Sam</w:t>
-      </w:r>
-      <w:proofErr w:type="spellEnd"/>
-      <w:r>
-        <w:t xml:space="preserve"> Tech already has a localized server, there will be no need for down time.</w:t>
+        <w:t>Since Sam Sam Tech already has a localized server, there will be no need for down time.</w:t>
       </w:r>
     </w:p>
     <w:p>
@@ -2680,15 +2608,7 @@
         <w:ind w:firstLine="360"/>
       </w:pPr>
       <w:r>
-        <w:t xml:space="preserve">Once testing is completed for each phase we will then move on to the usability testing. Which will be a mix of grey box and white box testing. Those two tests will be the precursor for the acceptance tests. Grey Box testing will be a programmer from a different department, who will be given a list of functions to look out for and when to test the functions themselves. The Black Box test will be someone from an internal QA Department, whom would have no prior programming experience whatsoever. The purpose of the black box test would be to test the overall usability of the program itself; To look for any faults and flaws within the program, once completed we will then proceed with the Acceptance Test. The following acceptance test will be among the first releases of the program, a 1.0 release. This build will provide the foundation for the maintenance phase and will be the program that the client was asking for. We will be providing a copy of the requirements from the agreed upon contract from the start of the project to the client. Along with the list of requirements the client is then encouraged to test out the application in </w:t>
-      </w:r>
-      <w:proofErr w:type="spellStart"/>
-      <w:r>
-        <w:t>it’s</w:t>
-      </w:r>
-      <w:proofErr w:type="spellEnd"/>
-      <w:r>
-        <w:t xml:space="preserve"> capacity. </w:t>
+        <w:t xml:space="preserve">Once testing is completed for each phase we will then move on to the usability testing. Which will be a mix of grey box and white box testing. Those two tests will be the precursor for the acceptance tests. Grey Box testing will be a programmer from a different department, who will be given a list of functions to look out for and when to test the functions themselves. The Black Box test will be someone from an internal QA Department, whom would have no prior programming experience whatsoever. The purpose of the black box test would be to test the overall usability of the program itself; To look for any faults and flaws within the program, once completed we will then proceed with the Acceptance Test. The following acceptance test will be among the first releases of the program, a 1.0 release. This build will provide the foundation for the maintenance phase and will be the program that the client was asking for. We will be providing a copy of the requirements from the agreed upon contract from the start of the project to the client. Along with the list of requirements the client is then encouraged to test out the application in it’s capacity. </w:t>
       </w:r>
     </w:p>
     <w:p>
@@ -2850,6 +2770,9 @@
       </w:pPr>
       <w:r>
         <w:t xml:space="preserve">The environment costs for this project will be at a minimum expenditure, due to the customer owning most of the resources that are required for the application to function. The client has requested </w:t>
+      </w:r>
+      <w:r>
+        <w:t>a database and application be created in tandem to allow for their centralized hosting server. Our cost to provide for this is around $5500. Since this is a one time fee it will cover the expenditure of our own server and technological resources.</w:t>
       </w:r>
     </w:p>
     <w:p>
@@ -3744,25 +3667,7 @@
         <w:sz w:val="24"/>
         <w:szCs w:val="24"/>
       </w:rPr>
-      <w:t xml:space="preserve">Customer Database and Appointment Solution for Sam </w:t>
-    </w:r>
-    <w:proofErr w:type="spellStart"/>
-    <w:r>
-      <w:rPr>
-        <w:rFonts w:ascii="Times New Roman" w:hAnsi="Times New Roman"/>
-        <w:sz w:val="24"/>
-        <w:szCs w:val="24"/>
-      </w:rPr>
-      <w:t>Sam</w:t>
-    </w:r>
-    <w:proofErr w:type="spellEnd"/>
-    <w:r>
-      <w:rPr>
-        <w:rFonts w:ascii="Times New Roman" w:hAnsi="Times New Roman"/>
-        <w:sz w:val="24"/>
-        <w:szCs w:val="24"/>
-      </w:rPr>
-      <w:t xml:space="preserve"> Tech.</w:t>
+      <w:t>Customer Database and Appointment Solution for Sam Sam Tech.</w:t>
     </w:r>
   </w:p>
 </w:hdr>

</xml_diff>